<commit_message>
Changed/fully translated group contract
Changed the story synopsis and translated the final points of the
contract.
</commit_message>
<xml_diff>
--- a/Group Contract_v.1.docx
+++ b/Group Contract_v.1.docx
@@ -94,126 +94,47 @@
         <w:rPr>
           <w:lang w:val="en-US"/>
         </w:rPr>
-        <w:t xml:space="preserve">The vision and basic idea of the game is to create an experience seen through </w:t>
-      </w:r>
-      <w:proofErr w:type="spellStart"/>
-      <w:r>
-        <w:rPr>
-          <w:lang w:val="en-US"/>
-        </w:rPr>
-        <w:t>Munchs</w:t>
-      </w:r>
-      <w:proofErr w:type="spellEnd"/>
-      <w:r>
-        <w:rPr>
-          <w:lang w:val="en-US"/>
-        </w:rPr>
-        <w:t>’ eyes. Munch is haunted by anxi</w:t>
-      </w:r>
-      <w:r>
-        <w:rPr>
-          <w:lang w:val="en-US"/>
-        </w:rPr>
-        <w:t xml:space="preserve">ety, and the game should </w:t>
-      </w:r>
-      <w:r>
-        <w:rPr>
-          <w:lang w:val="en-US"/>
-        </w:rPr>
-        <w:t xml:space="preserve">reflect this. How we should </w:t>
-      </w:r>
-      <w:r>
-        <w:rPr>
-          <w:lang w:val="en-US"/>
-        </w:rPr>
-        <w:t>achieve this vision is to create an environment where Munch is trapped in his own experience. It is here that we introduce his meeting with the “</w:t>
-      </w:r>
-      <w:r>
-        <w:rPr>
-          <w:i/>
-          <w:lang w:val="en-US"/>
-        </w:rPr>
-        <w:t>Murderer”.</w:t>
-      </w:r>
-      <w:r>
-        <w:rPr>
-          <w:lang w:val="en-US"/>
-        </w:rPr>
-        <w:t xml:space="preserve"> The </w:t>
-      </w:r>
-      <w:r>
-        <w:rPr>
-          <w:i/>
-          <w:lang w:val="en-US"/>
-        </w:rPr>
-        <w:t>“Murderer”</w:t>
-      </w:r>
-      <w:r>
-        <w:rPr>
-          <w:lang w:val="en-US"/>
-        </w:rPr>
-        <w:t xml:space="preserve"> represents </w:t>
-      </w:r>
-      <w:proofErr w:type="spellStart"/>
-      <w:r>
-        <w:rPr>
-          <w:lang w:val="en-US"/>
-        </w:rPr>
-        <w:t>Munchs</w:t>
-      </w:r>
-      <w:proofErr w:type="spellEnd"/>
-      <w:r>
-        <w:rPr>
-          <w:lang w:val="en-US"/>
-        </w:rPr>
-        <w:t>’ anxiety. The “</w:t>
-      </w:r>
-      <w:r>
-        <w:rPr>
-          <w:i/>
-          <w:lang w:val="en-US"/>
-        </w:rPr>
-        <w:t>Murderer”</w:t>
-      </w:r>
-      <w:r>
-        <w:rPr>
-          <w:lang w:val="en-US"/>
-        </w:rPr>
-        <w:t xml:space="preserve"> will hunt down Munch, just like </w:t>
-      </w:r>
-      <w:proofErr w:type="spellStart"/>
-      <w:r>
-        <w:rPr>
-          <w:lang w:val="en-US"/>
-        </w:rPr>
-        <w:t>Munchs</w:t>
-      </w:r>
-      <w:proofErr w:type="spellEnd"/>
-      <w:r>
-        <w:rPr>
-          <w:lang w:val="en-US"/>
-        </w:rPr>
-        <w:t xml:space="preserve">’ anxiety haunted him in real life. To escape from his anxiety, Munch needs to collect his paintings. The paintings represent a feeling of </w:t>
-      </w:r>
-      <w:r>
-        <w:rPr>
-          <w:lang w:val="en-US"/>
-        </w:rPr>
-        <w:t xml:space="preserve">distracting himself from the anxiety. </w:t>
-      </w:r>
-    </w:p>
-    <w:p>
-      <w:pPr>
-        <w:spacing w:line="360" w:lineRule="auto"/>
-        <w:rPr>
-          <w:lang w:val="en-US"/>
-        </w:rPr>
-      </w:pPr>
-      <w:r>
-        <w:rPr>
-          <w:lang w:val="en-US"/>
-        </w:rPr>
-        <w:t>With our game we can give the user an insight into the feeling of anxiety that Munch felt while he lived. This is a topic that is important to communicate to the users. While also communicating this, we also want to give Munch and Munch Museum the popularity it deserves. Therefore we aim to create a game whose purpose is not only to communicate an important topic, but also provide the users with entertaining interactions. By keeping focus on the entertaining aspect, we feel as though the game can help promote Munch and the Munch Museum in an unusual, but effective way (in conjunction with conventional methods used for art and museums).</w:t>
+        <w:t xml:space="preserve">The vision and basic idea of the game is to create an experience </w:t>
+      </w:r>
+      <w:r>
+        <w:rPr>
+          <w:lang w:val="en-US"/>
+        </w:rPr>
+        <w:t>combining the fear of the unknown, the paranoia of the world not being what we’re led to believe and Munch’s surrealist art.</w:t>
+      </w:r>
+      <w:r>
+        <w:rPr>
+          <w:lang w:val="en-US"/>
+        </w:rPr>
+        <w:t xml:space="preserve"> Munch also felt a lot of anxiety throughout his life, and we hope to reflect this in a slightly modernized setting.</w:t>
+      </w:r>
+    </w:p>
+    <w:p>
+      <w:pPr>
+        <w:spacing w:line="360" w:lineRule="auto"/>
+        <w:rPr>
+          <w:lang w:val="en-US"/>
+        </w:rPr>
+      </w:pPr>
+      <w:r>
+        <w:rPr>
+          <w:lang w:val="en-US"/>
+        </w:rPr>
+        <w:t xml:space="preserve">With our game we can give the user an insight into the feeling of anxiety that Munch felt while he lived. This is a topic that is important to communicate to the users. While also communicating this, we also want to give Munch and Munch Museum the popularity it deserves. Therefore we aim to create a game whose purpose is not only to communicate an important topic, but also provide the users with entertaining interactions. By keeping focus on the entertaining aspect, we feel as though the game can help promote Munch and the Munch Museum in an unusual, but effective way (in </w:t>
+      </w:r>
+      <w:proofErr w:type="gramStart"/>
+      <w:r>
+        <w:rPr>
+          <w:lang w:val="en-US"/>
+        </w:rPr>
+        <w:t>conjunction</w:t>
+      </w:r>
+      <w:proofErr w:type="gramEnd"/>
+      <w:r>
+        <w:rPr>
+          <w:lang w:val="en-US"/>
+        </w:rPr>
+        <w:t xml:space="preserve"> with conventional methods used for art and museums).</w:t>
       </w:r>
     </w:p>
     <w:p>
@@ -255,7 +176,13 @@
         <w:rPr>
           <w:lang w:val="en-US"/>
         </w:rPr>
-        <w:t>Our final grade after this project and course is B or better.</w:t>
+        <w:t>We as a group aim for a B or better as the final grade in this course</w:t>
+      </w:r>
+      <w:r>
+        <w:rPr>
+          <w:lang w:val="en-US"/>
+        </w:rPr>
+        <w:t>.</w:t>
       </w:r>
     </w:p>
     <w:p>
@@ -327,6 +254,7 @@
           <w:sz w:val="28"/>
           <w:szCs w:val="28"/>
         </w:rPr>
+        <w:lastRenderedPageBreak/>
         <w:t xml:space="preserve">2. </w:t>
       </w:r>
       <w:proofErr w:type="spellStart"/>
@@ -1122,23 +1050,122 @@
           <w:b/>
           <w:lang w:val="en-US"/>
         </w:rPr>
+        <w:t xml:space="preserve">3.2 </w:t>
+      </w:r>
+      <w:r>
+        <w:rPr>
+          <w:lang w:val="en-US"/>
+        </w:rPr>
+        <w:t xml:space="preserve">Absence from attendance shall be notified in good time - or as soon as possible </w:t>
+      </w:r>
+      <w:r>
+        <w:rPr>
+          <w:lang w:val="en-US"/>
+        </w:rPr>
+        <w:t>–</w:t>
+      </w:r>
+      <w:r>
+        <w:rPr>
+          <w:lang w:val="en-US"/>
+        </w:rPr>
+        <w:t xml:space="preserve"> </w:t>
+      </w:r>
+      <w:r>
+        <w:rPr>
+          <w:lang w:val="en-US"/>
+        </w:rPr>
+        <w:t xml:space="preserve">to one of the team members but most important the message should be exchanged to </w:t>
+      </w:r>
+      <w:r>
+        <w:rPr>
+          <w:lang w:val="en-US"/>
+        </w:rPr>
+        <w:t>the scrum master via one of the communication methods listed above.</w:t>
+      </w:r>
+    </w:p>
+    <w:p>
+      <w:pPr>
+        <w:spacing w:line="360" w:lineRule="auto"/>
+        <w:rPr>
+          <w:lang w:val="en-US"/>
+        </w:rPr>
+      </w:pPr>
+      <w:r>
+        <w:rPr>
+          <w:b/>
+          <w:lang w:val="en-US"/>
+        </w:rPr>
+        <w:t xml:space="preserve">3.3 </w:t>
+      </w:r>
+      <w:r>
+        <w:rPr>
+          <w:lang w:val="en-US"/>
+        </w:rPr>
+        <w:t xml:space="preserve">Meeting days </w:t>
+      </w:r>
+      <w:r>
+        <w:rPr>
+          <w:lang w:val="en-US"/>
+        </w:rPr>
+        <w:t>is set to four out of seven days each sprint</w:t>
+      </w:r>
+      <w:r>
+        <w:rPr>
+          <w:lang w:val="en-US"/>
+        </w:rPr>
+        <w:t xml:space="preserve"> week</w:t>
+      </w:r>
+      <w:r>
+        <w:rPr>
+          <w:lang w:val="en-US"/>
+        </w:rPr>
+        <w:t xml:space="preserve">, preferably Monday, Tuesday, Wednesday and Thursday (changes of this can occur). Time of meeting days should be placed one </w:t>
+      </w:r>
+      <w:r>
+        <w:rPr>
+          <w:lang w:val="en-US"/>
+        </w:rPr>
         <w:lastRenderedPageBreak/>
-        <w:t xml:space="preserve">3.2 </w:t>
-      </w:r>
-      <w:r>
-        <w:rPr>
-          <w:lang w:val="en-US"/>
-        </w:rPr>
-        <w:t xml:space="preserve">Absence from attendance shall be notified in good time - or as soon as possible </w:t>
-      </w:r>
-      <w:r>
-        <w:rPr>
-          <w:lang w:val="en-US"/>
-        </w:rPr>
-        <w:t>–</w:t>
-      </w:r>
-      <w:r>
-        <w:rPr>
+        <w:t xml:space="preserve">day in advance. Number of meeting days may increase or decreased as needed. </w:t>
+      </w:r>
+      <w:r>
+        <w:rPr>
+          <w:lang w:val="en-US"/>
+        </w:rPr>
+        <w:t xml:space="preserve">All team members </w:t>
+      </w:r>
+      <w:proofErr w:type="gramStart"/>
+      <w:r>
+        <w:rPr>
+          <w:lang w:val="en-US"/>
+        </w:rPr>
+        <w:t>is</w:t>
+      </w:r>
+      <w:proofErr w:type="gramEnd"/>
+      <w:r>
+        <w:rPr>
+          <w:lang w:val="en-US"/>
+        </w:rPr>
+        <w:t xml:space="preserve"> obligated to meet.</w:t>
+      </w:r>
+    </w:p>
+    <w:p>
+      <w:pPr>
+        <w:spacing w:line="360" w:lineRule="auto"/>
+        <w:rPr>
+          <w:lang w:val="en-US"/>
+        </w:rPr>
+      </w:pPr>
+      <w:r>
+        <w:rPr>
+          <w:b/>
+          <w:lang w:val="en-US"/>
+        </w:rPr>
+        <w:t>3.4</w:t>
+      </w:r>
+      <w:r>
+        <w:rPr>
+          <w:b/>
           <w:lang w:val="en-US"/>
         </w:rPr>
         <w:t xml:space="preserve"> </w:t>
@@ -1147,13 +1174,49 @@
         <w:rPr>
           <w:lang w:val="en-US"/>
         </w:rPr>
-        <w:t xml:space="preserve">to one of the team members but most important the message should be exchanged to </w:t>
-      </w:r>
-      <w:r>
-        <w:rPr>
-          <w:lang w:val="en-US"/>
-        </w:rPr>
-        <w:t>the scrum master via one of the communication methods listed above.</w:t>
+        <w:t>Sprint m</w:t>
+      </w:r>
+      <w:r>
+        <w:rPr>
+          <w:lang w:val="en-US"/>
+        </w:rPr>
+        <w:t>eeti</w:t>
+      </w:r>
+      <w:r>
+        <w:rPr>
+          <w:lang w:val="en-US"/>
+        </w:rPr>
+        <w:t>ngs are held in the start of each sprint week</w:t>
+      </w:r>
+      <w:r>
+        <w:rPr>
+          <w:lang w:val="en-US"/>
+        </w:rPr>
+        <w:t xml:space="preserve">, minutes of the meeting shall be </w:t>
+      </w:r>
+      <w:r>
+        <w:rPr>
+          <w:lang w:val="en-US"/>
+        </w:rPr>
+        <w:t>documented after</w:t>
+      </w:r>
+      <w:r>
+        <w:rPr>
+          <w:lang w:val="en-US"/>
+        </w:rPr>
+        <w:t xml:space="preserve"> each meeting. Minutes from </w:t>
+      </w:r>
+      <w:r>
+        <w:rPr>
+          <w:lang w:val="en-US"/>
+        </w:rPr>
+        <w:t>the</w:t>
+      </w:r>
+      <w:r>
+        <w:rPr>
+          <w:lang w:val="en-US"/>
+        </w:rPr>
+        <w:t xml:space="preserve"> meeting shall be approved after each meeting, everyone must read this.</w:t>
       </w:r>
     </w:p>
     <w:p>
@@ -1168,155 +1231,187 @@
           <w:b/>
           <w:lang w:val="en-US"/>
         </w:rPr>
-        <w:t xml:space="preserve">3.3 </w:t>
-      </w:r>
-      <w:r>
-        <w:rPr>
-          <w:lang w:val="en-US"/>
-        </w:rPr>
-        <w:t xml:space="preserve">Meeting days </w:t>
-      </w:r>
-      <w:r>
-        <w:rPr>
-          <w:lang w:val="en-US"/>
-        </w:rPr>
-        <w:t>is set to four out of seven days each sprint</w:t>
-      </w:r>
-      <w:r>
-        <w:rPr>
-          <w:lang w:val="en-US"/>
-        </w:rPr>
-        <w:t xml:space="preserve"> week</w:t>
-      </w:r>
-      <w:r>
-        <w:rPr>
-          <w:lang w:val="en-US"/>
-        </w:rPr>
-        <w:t xml:space="preserve">, preferably Monday, Tuesday, Wednesday and Thursday (changes of this can occur). Time of meeting days should be placed one day in advance. Number of meeting days may increase or decreased as needed. </w:t>
-      </w:r>
-      <w:r>
-        <w:rPr>
-          <w:lang w:val="en-US"/>
-        </w:rPr>
-        <w:t xml:space="preserve">All team members </w:t>
-      </w:r>
-      <w:proofErr w:type="gramStart"/>
-      <w:r>
-        <w:rPr>
-          <w:lang w:val="en-US"/>
-        </w:rPr>
-        <w:t>is</w:t>
-      </w:r>
-      <w:proofErr w:type="gramEnd"/>
-      <w:r>
-        <w:rPr>
-          <w:lang w:val="en-US"/>
-        </w:rPr>
-        <w:t xml:space="preserve"> obligated to meet.</w:t>
-      </w:r>
-    </w:p>
-    <w:p>
-      <w:pPr>
-        <w:spacing w:line="360" w:lineRule="auto"/>
-        <w:rPr>
-          <w:lang w:val="en-US"/>
-        </w:rPr>
-      </w:pPr>
+        <w:t>3.5</w:t>
+      </w:r>
       <w:r>
         <w:rPr>
           <w:b/>
           <w:lang w:val="en-US"/>
         </w:rPr>
-        <w:t>3.4</w:t>
-      </w:r>
+        <w:t xml:space="preserve"> </w:t>
+      </w:r>
+      <w:r>
+        <w:rPr>
+          <w:lang w:val="en-US"/>
+        </w:rPr>
+        <w:t xml:space="preserve">Each individual team member is committed to perform tasks that are </w:t>
+      </w:r>
+      <w:r>
+        <w:rPr>
+          <w:lang w:val="en-US"/>
+        </w:rPr>
+        <w:t>delegated on each meeting. Tasks should be completed within the internal deadline set for the task</w:t>
+      </w:r>
+      <w:r>
+        <w:rPr>
+          <w:lang w:val="en-US"/>
+        </w:rPr>
+        <w:t>.</w:t>
+      </w:r>
+    </w:p>
+    <w:p>
+      <w:pPr>
+        <w:spacing w:line="360" w:lineRule="auto"/>
+        <w:rPr>
+          <w:lang w:val="en-US"/>
+        </w:rPr>
+      </w:pPr>
       <w:r>
         <w:rPr>
           <w:b/>
           <w:lang w:val="en-US"/>
         </w:rPr>
+        <w:t>3.6</w:t>
+      </w:r>
+      <w:r>
+        <w:rPr>
+          <w:b/>
+          <w:lang w:val="en-US"/>
+        </w:rPr>
         <w:t xml:space="preserve"> </w:t>
       </w:r>
       <w:r>
         <w:rPr>
-          <w:lang w:val="en-US"/>
-        </w:rPr>
-        <w:t>Sprint m</w:t>
-      </w:r>
-      <w:r>
-        <w:rPr>
-          <w:lang w:val="en-US"/>
-        </w:rPr>
-        <w:t>eeti</w:t>
-      </w:r>
-      <w:r>
-        <w:rPr>
-          <w:lang w:val="en-US"/>
-        </w:rPr>
-        <w:t>ngs are held in the start of each sprint week</w:t>
-      </w:r>
-      <w:r>
-        <w:rPr>
-          <w:lang w:val="en-US"/>
-        </w:rPr>
-        <w:t xml:space="preserve">, minutes of the meeting shall be </w:t>
-      </w:r>
-      <w:r>
-        <w:rPr>
-          <w:lang w:val="en-US"/>
-        </w:rPr>
-        <w:t>documented after</w:t>
-      </w:r>
-      <w:r>
-        <w:rPr>
-          <w:lang w:val="en-US"/>
-        </w:rPr>
-        <w:t xml:space="preserve"> each meeting. Minutes from </w:t>
-      </w:r>
-      <w:r>
-        <w:rPr>
-          <w:lang w:val="en-US"/>
-        </w:rPr>
-        <w:t>the</w:t>
-      </w:r>
-      <w:r>
-        <w:rPr>
-          <w:lang w:val="en-US"/>
-        </w:rPr>
-        <w:t xml:space="preserve"> meeting shall be approved after each meeting, everyone must read this.</w:t>
-      </w:r>
-    </w:p>
-    <w:p>
-      <w:pPr>
-        <w:spacing w:line="360" w:lineRule="auto"/>
-        <w:rPr>
-          <w:lang w:val="en-US"/>
-        </w:rPr>
-      </w:pPr>
-      <w:r>
-        <w:rPr>
           <w:b/>
           <w:lang w:val="en-US"/>
         </w:rPr>
-        <w:t>3.5</w:t>
-      </w:r>
+        <w:t>A</w:t>
+      </w:r>
+      <w:r>
+        <w:rPr>
+          <w:lang w:val="en-US"/>
+        </w:rPr>
+        <w:t xml:space="preserve">ll team members must report agreed, approved and executed work. This is done via </w:t>
+      </w:r>
+      <w:proofErr w:type="spellStart"/>
+      <w:r>
+        <w:rPr>
+          <w:lang w:val="en-US"/>
+        </w:rPr>
+        <w:t>Jira</w:t>
+      </w:r>
+      <w:proofErr w:type="spellEnd"/>
+      <w:r>
+        <w:rPr>
+          <w:lang w:val="en-US"/>
+        </w:rPr>
+        <w:t xml:space="preserve"> Grasshopper. If deviations from </w:t>
+      </w:r>
+      <w:r>
+        <w:rPr>
+          <w:lang w:val="en-US"/>
+        </w:rPr>
+        <w:t>completing</w:t>
+      </w:r>
+      <w:r>
+        <w:rPr>
+          <w:lang w:val="en-US"/>
+        </w:rPr>
+        <w:t xml:space="preserve"> scheduled tasks occur</w:t>
+      </w:r>
+      <w:r>
+        <w:rPr>
+          <w:lang w:val="en-US"/>
+        </w:rPr>
+        <w:t>, it</w:t>
+      </w:r>
+      <w:r>
+        <w:rPr>
+          <w:lang w:val="en-US"/>
+        </w:rPr>
+        <w:t xml:space="preserve"> should be reported to the scrum master as q</w:t>
+      </w:r>
+      <w:r>
+        <w:rPr>
+          <w:lang w:val="en-US"/>
+        </w:rPr>
+        <w:t>uickly as possible, by</w:t>
+      </w:r>
+      <w:r>
+        <w:rPr>
+          <w:lang w:val="en-US"/>
+        </w:rPr>
+        <w:t xml:space="preserve"> one of the communication methods.</w:t>
+      </w:r>
+    </w:p>
+    <w:p>
+      <w:pPr>
+        <w:spacing w:line="360" w:lineRule="auto"/>
+        <w:rPr>
+          <w:lang w:val="en-US"/>
+        </w:rPr>
+      </w:pPr>
       <w:r>
         <w:rPr>
           <w:b/>
           <w:lang w:val="en-US"/>
         </w:rPr>
+        <w:t>3.7</w:t>
+      </w:r>
+      <w:r>
+        <w:rPr>
+          <w:b/>
+          <w:lang w:val="en-US"/>
+        </w:rPr>
         <w:t xml:space="preserve"> </w:t>
       </w:r>
       <w:r>
         <w:rPr>
           <w:lang w:val="en-US"/>
         </w:rPr>
-        <w:t xml:space="preserve">Each individual team member is committed to perform tasks that are </w:t>
-      </w:r>
-      <w:r>
-        <w:rPr>
-          <w:lang w:val="en-US"/>
-        </w:rPr>
-        <w:t>delegated on each meeting. Tasks should be completed within the internal deadline set for the task</w:t>
+        <w:t xml:space="preserve">Brainstorming can occur without </w:t>
+      </w:r>
+      <w:r>
+        <w:rPr>
+          <w:lang w:val="en-US"/>
+        </w:rPr>
+        <w:t>all of the team members gathered</w:t>
+      </w:r>
+      <w:r>
+        <w:rPr>
+          <w:lang w:val="en-US"/>
+        </w:rPr>
+        <w:t xml:space="preserve">. All decisions should only occur when all group members are gathered. </w:t>
+      </w:r>
+      <w:r>
+        <w:rPr>
+          <w:lang w:val="en-US"/>
+        </w:rPr>
+        <w:t>If</w:t>
+      </w:r>
+      <w:r>
+        <w:rPr>
+          <w:lang w:val="en-US"/>
+        </w:rPr>
+        <w:t xml:space="preserve"> disagreement </w:t>
+      </w:r>
+      <w:r>
+        <w:rPr>
+          <w:lang w:val="en-US"/>
+        </w:rPr>
+        <w:t>occurs,</w:t>
+      </w:r>
+      <w:r>
+        <w:rPr>
+          <w:lang w:val="en-US"/>
+        </w:rPr>
+        <w:t xml:space="preserve"> the majority of the group</w:t>
+      </w:r>
+      <w:r>
+        <w:rPr>
+          <w:lang w:val="en-US"/>
+        </w:rPr>
+        <w:t xml:space="preserve"> will determine the final outcome</w:t>
       </w:r>
       <w:r>
         <w:rPr>
@@ -1337,7 +1432,7 @@
           <w:b/>
           <w:lang w:val="en-US"/>
         </w:rPr>
-        <w:t>3.6</w:t>
+        <w:t>3.8</w:t>
       </w:r>
       <w:r>
         <w:rPr>
@@ -1348,312 +1443,151 @@
       </w:r>
       <w:r>
         <w:rPr>
+          <w:lang w:val="en-US"/>
+        </w:rPr>
+        <w:t xml:space="preserve">The group expects commitment and active participation of all team members </w:t>
+      </w:r>
+      <w:r>
+        <w:rPr>
+          <w:lang w:val="en-US"/>
+        </w:rPr>
+        <w:t>in conjunction</w:t>
+      </w:r>
+      <w:r>
+        <w:rPr>
+          <w:lang w:val="en-US"/>
+        </w:rPr>
+        <w:t xml:space="preserve"> with the group, tasks and meetings.</w:t>
+      </w:r>
+    </w:p>
+    <w:p>
+      <w:pPr>
+        <w:spacing w:line="360" w:lineRule="auto"/>
+        <w:rPr>
+          <w:lang w:val="en-US"/>
+        </w:rPr>
+      </w:pPr>
+      <w:r>
+        <w:rPr>
           <w:b/>
           <w:lang w:val="en-US"/>
         </w:rPr>
-        <w:t>A</w:t>
-      </w:r>
-      <w:r>
-        <w:rPr>
-          <w:lang w:val="en-US"/>
-        </w:rPr>
-        <w:t xml:space="preserve">ll team members must report agreed, approved and executed work. This is done via </w:t>
+        <w:t>3.9</w:t>
+      </w:r>
+      <w:r>
+        <w:rPr>
+          <w:b/>
+          <w:lang w:val="en-US"/>
+        </w:rPr>
+        <w:t xml:space="preserve"> </w:t>
+      </w:r>
+      <w:r>
+        <w:rPr>
+          <w:lang w:val="en-US"/>
+        </w:rPr>
+        <w:t xml:space="preserve">Any form of </w:t>
+      </w:r>
+      <w:r>
+        <w:rPr>
+          <w:lang w:val="en-US"/>
+        </w:rPr>
+        <w:t xml:space="preserve">direct </w:t>
+      </w:r>
+      <w:r>
+        <w:rPr>
+          <w:lang w:val="en-US"/>
+        </w:rPr>
+        <w:t xml:space="preserve">copying </w:t>
+      </w:r>
+      <w:r>
+        <w:rPr>
+          <w:lang w:val="en-US"/>
+        </w:rPr>
+        <w:t xml:space="preserve">of </w:t>
+      </w:r>
+      <w:r>
+        <w:rPr>
+          <w:lang w:val="en-US"/>
+        </w:rPr>
+        <w:t xml:space="preserve">another person’s work is not allowed. </w:t>
+      </w:r>
+      <w:r>
+        <w:rPr>
+          <w:lang w:val="en-US"/>
+        </w:rPr>
+        <w:t>If this occurs a warning will be filed.</w:t>
+      </w:r>
+    </w:p>
+    <w:p>
+      <w:pPr>
+        <w:spacing w:line="360" w:lineRule="auto"/>
+        <w:rPr>
+          <w:lang w:val="en-US"/>
+        </w:rPr>
+      </w:pPr>
+      <w:r>
+        <w:rPr>
+          <w:b/>
+          <w:lang w:val="en-US"/>
+        </w:rPr>
+        <w:t xml:space="preserve">3.10 </w:t>
+      </w:r>
+      <w:r>
+        <w:rPr>
+          <w:lang w:val="en-US"/>
+        </w:rPr>
+        <w:t xml:space="preserve">Daily standup (scrum) </w:t>
+      </w:r>
+      <w:r>
+        <w:rPr>
+          <w:lang w:val="en-US"/>
+        </w:rPr>
+        <w:t>should be performed on each meeting</w:t>
+      </w:r>
+      <w:r>
+        <w:rPr>
+          <w:lang w:val="en-US"/>
+        </w:rPr>
+        <w:t xml:space="preserve">. </w:t>
+      </w:r>
+      <w:r>
+        <w:rPr>
+          <w:lang w:val="en-US"/>
+        </w:rPr>
+        <w:t>Here each team member should explain to the group what tasks that they have done, what they should do in the near future and any obstacles that may affect their work.</w:t>
+      </w:r>
+    </w:p>
+    <w:p>
+      <w:pPr>
+        <w:pStyle w:val="Overskrift1"/>
+      </w:pPr>
+      <w:r>
+        <w:t xml:space="preserve">4. </w:t>
       </w:r>
       <w:proofErr w:type="spellStart"/>
       <w:r>
-        <w:rPr>
-          <w:lang w:val="en-US"/>
-        </w:rPr>
-        <w:t>Jira</w:t>
+        <w:t>Breach</w:t>
       </w:r>
       <w:proofErr w:type="spellEnd"/>
       <w:r>
-        <w:rPr>
-          <w:lang w:val="en-US"/>
-        </w:rPr>
-        <w:t xml:space="preserve"> Grasshopper. If deviations from </w:t>
-      </w:r>
-      <w:r>
-        <w:rPr>
-          <w:lang w:val="en-US"/>
-        </w:rPr>
-        <w:t>completing</w:t>
-      </w:r>
-      <w:r>
-        <w:rPr>
-          <w:lang w:val="en-US"/>
-        </w:rPr>
-        <w:t xml:space="preserve"> scheduled tasks occur</w:t>
-      </w:r>
-      <w:r>
-        <w:rPr>
-          <w:lang w:val="en-US"/>
-        </w:rPr>
-        <w:t>, it</w:t>
-      </w:r>
-      <w:r>
-        <w:rPr>
-          <w:lang w:val="en-US"/>
-        </w:rPr>
-        <w:t xml:space="preserve"> should be reported to the scrum master as q</w:t>
-      </w:r>
-      <w:r>
-        <w:rPr>
-          <w:lang w:val="en-US"/>
-        </w:rPr>
-        <w:t>uickly as possible, by</w:t>
-      </w:r>
-      <w:r>
-        <w:rPr>
-          <w:lang w:val="en-US"/>
-        </w:rPr>
-        <w:t xml:space="preserve"> one of the communication methods.</w:t>
-      </w:r>
-    </w:p>
-    <w:p>
-      <w:pPr>
-        <w:spacing w:line="360" w:lineRule="auto"/>
-        <w:rPr>
-          <w:lang w:val="en-US"/>
-        </w:rPr>
-      </w:pPr>
-      <w:r>
-        <w:rPr>
-          <w:b/>
-          <w:lang w:val="en-US"/>
-        </w:rPr>
-        <w:t>3.7</w:t>
-      </w:r>
-      <w:r>
-        <w:rPr>
-          <w:b/>
-          <w:lang w:val="en-US"/>
-        </w:rPr>
         <w:t xml:space="preserve"> </w:t>
       </w:r>
-      <w:r>
-        <w:rPr>
-          <w:lang w:val="en-US"/>
-        </w:rPr>
-        <w:t xml:space="preserve">Brainstorming can occur without </w:t>
-      </w:r>
-      <w:r>
-        <w:rPr>
-          <w:lang w:val="en-US"/>
-        </w:rPr>
-        <w:t>all of the team members gathered</w:t>
-      </w:r>
-      <w:r>
-        <w:rPr>
-          <w:lang w:val="en-US"/>
-        </w:rPr>
-        <w:t xml:space="preserve">. All decisions should only occur when all group members are gathered. </w:t>
-      </w:r>
-      <w:r>
-        <w:rPr>
-          <w:lang w:val="en-US"/>
-        </w:rPr>
-        <w:t>If</w:t>
-      </w:r>
-      <w:r>
-        <w:rPr>
-          <w:lang w:val="en-US"/>
-        </w:rPr>
-        <w:t xml:space="preserve"> disagreement </w:t>
-      </w:r>
-      <w:r>
-        <w:rPr>
-          <w:lang w:val="en-US"/>
-        </w:rPr>
-        <w:t>occurs,</w:t>
-      </w:r>
-      <w:r>
-        <w:rPr>
-          <w:lang w:val="en-US"/>
-        </w:rPr>
-        <w:t xml:space="preserve"> the majority of the group</w:t>
-      </w:r>
-      <w:r>
-        <w:rPr>
-          <w:lang w:val="en-US"/>
-        </w:rPr>
-        <w:t xml:space="preserve"> will determine the final outcome</w:t>
-      </w:r>
-      <w:r>
-        <w:rPr>
-          <w:lang w:val="en-US"/>
-        </w:rPr>
-        <w:t>.</w:t>
-      </w:r>
-    </w:p>
-    <w:p>
-      <w:pPr>
-        <w:spacing w:line="360" w:lineRule="auto"/>
-        <w:rPr>
-          <w:lang w:val="en-US"/>
-        </w:rPr>
-      </w:pPr>
-      <w:r>
-        <w:rPr>
-          <w:b/>
-          <w:lang w:val="en-US"/>
-        </w:rPr>
-        <w:t>3.8</w:t>
-      </w:r>
-      <w:r>
-        <w:rPr>
-          <w:b/>
-          <w:lang w:val="en-US"/>
-        </w:rPr>
+      <w:proofErr w:type="spellStart"/>
+      <w:r>
+        <w:t>of</w:t>
+      </w:r>
+      <w:proofErr w:type="spellEnd"/>
+      <w:r>
         <w:t xml:space="preserve"> </w:t>
       </w:r>
-      <w:r>
-        <w:rPr>
-          <w:lang w:val="en-US"/>
-        </w:rPr>
-        <w:t xml:space="preserve">The group expects commitment and active participation of all team members </w:t>
-      </w:r>
-      <w:r>
-        <w:rPr>
-          <w:lang w:val="en-US"/>
-        </w:rPr>
-        <w:t>in conjunction</w:t>
-      </w:r>
-      <w:r>
-        <w:rPr>
-          <w:lang w:val="en-US"/>
-        </w:rPr>
-        <w:t xml:space="preserve"> with the group, tasks and meetings.</w:t>
-      </w:r>
-    </w:p>
-    <w:p>
-      <w:pPr>
-        <w:spacing w:line="360" w:lineRule="auto"/>
-        <w:rPr>
-          <w:lang w:val="en-US"/>
-        </w:rPr>
-      </w:pPr>
-      <w:r>
-        <w:rPr>
-          <w:b/>
-          <w:lang w:val="en-US"/>
-        </w:rPr>
-        <w:t>3.9</w:t>
-      </w:r>
-      <w:r>
-        <w:rPr>
-          <w:b/>
-          <w:lang w:val="en-US"/>
-        </w:rPr>
+      <w:proofErr w:type="spellStart"/>
+      <w:r>
+        <w:t>Contract</w:t>
+      </w:r>
+      <w:proofErr w:type="spellEnd"/>
+      <w:r>
         <w:t xml:space="preserve"> </w:t>
       </w:r>
-      <w:r>
-        <w:rPr>
-          <w:lang w:val="en-US"/>
-        </w:rPr>
-        <w:t xml:space="preserve">Any form of </w:t>
-      </w:r>
-      <w:r>
-        <w:rPr>
-          <w:lang w:val="en-US"/>
-        </w:rPr>
-        <w:t xml:space="preserve">direct </w:t>
-      </w:r>
-      <w:r>
-        <w:rPr>
-          <w:lang w:val="en-US"/>
-        </w:rPr>
-        <w:t xml:space="preserve">copying </w:t>
-      </w:r>
-      <w:r>
-        <w:rPr>
-          <w:lang w:val="en-US"/>
-        </w:rPr>
-        <w:t xml:space="preserve">of </w:t>
-      </w:r>
-      <w:r>
-        <w:rPr>
-          <w:lang w:val="en-US"/>
-        </w:rPr>
-        <w:t xml:space="preserve">another person’s work is not allowed. </w:t>
-      </w:r>
-      <w:r>
-        <w:rPr>
-          <w:lang w:val="en-US"/>
-        </w:rPr>
-        <w:t>If this occurs a warning will be filed.</w:t>
-      </w:r>
-    </w:p>
-    <w:p>
-      <w:pPr>
-        <w:spacing w:line="360" w:lineRule="auto"/>
-        <w:rPr>
-          <w:lang w:val="en-US"/>
-        </w:rPr>
-      </w:pPr>
-      <w:r>
-        <w:rPr>
-          <w:b/>
-          <w:lang w:val="en-US"/>
-        </w:rPr>
-        <w:t xml:space="preserve">3.10 </w:t>
-      </w:r>
-      <w:r>
-        <w:rPr>
-          <w:lang w:val="en-US"/>
-        </w:rPr>
-        <w:t xml:space="preserve">Daily standup (scrum) </w:t>
-      </w:r>
-      <w:r>
-        <w:rPr>
-          <w:lang w:val="en-US"/>
-        </w:rPr>
-        <w:t>should be performed on each meeting</w:t>
-      </w:r>
-      <w:r>
-        <w:rPr>
-          <w:lang w:val="en-US"/>
-        </w:rPr>
-        <w:t xml:space="preserve">. </w:t>
-      </w:r>
-      <w:r>
-        <w:rPr>
-          <w:lang w:val="en-US"/>
-        </w:rPr>
-        <w:t>Here each team member should explain to the group what tasks that they have done, what they should do in the near future and any obstacles that may affect their work.</w:t>
-      </w:r>
-    </w:p>
-    <w:p>
-      <w:pPr>
-        <w:pStyle w:val="Overskrift1"/>
-      </w:pPr>
-      <w:r>
-        <w:t xml:space="preserve">4. </w:t>
-      </w:r>
-      <w:proofErr w:type="spellStart"/>
-      <w:r>
-        <w:t>Breach</w:t>
-      </w:r>
-      <w:proofErr w:type="spellEnd"/>
-      <w:r>
-        <w:t xml:space="preserve"> </w:t>
-      </w:r>
-      <w:proofErr w:type="spellStart"/>
-      <w:r>
-        <w:t>of</w:t>
-      </w:r>
-      <w:proofErr w:type="spellEnd"/>
-      <w:r>
-        <w:t xml:space="preserve"> </w:t>
-      </w:r>
-      <w:proofErr w:type="spellStart"/>
-      <w:r>
-        <w:t>Contract</w:t>
-      </w:r>
-      <w:proofErr w:type="spellEnd"/>
-      <w:r>
-        <w:t xml:space="preserve"> </w:t>
-      </w:r>
     </w:p>
     <w:p>
       <w:pPr>
@@ -1692,7 +1626,6 @@
         <w:rPr>
           <w:lang w:val="en-US"/>
         </w:rPr>
-        <w:lastRenderedPageBreak/>
         <w:t xml:space="preserve">If a </w:t>
       </w:r>
       <w:r>
@@ -1771,6 +1704,7 @@
         <w:rPr>
           <w:lang w:val="en-US"/>
         </w:rPr>
+        <w:lastRenderedPageBreak/>
         <w:t>The person will receive a written warning</w:t>
       </w:r>
       <w:r>
@@ -1819,31 +1753,6 @@
           <w:numId w:val="1"/>
         </w:numPr>
         <w:spacing w:line="360" w:lineRule="auto"/>
-      </w:pPr>
-      <w:r>
-        <w:t>Ved tids</w:t>
-      </w:r>
-      <w:r>
-        <w:t>fristens utløp skal saken ta</w:t>
-      </w:r>
-      <w:r>
-        <w:t>s o</w:t>
-      </w:r>
-      <w:r>
-        <w:t>pp som eget punkt på et sprint</w:t>
-      </w:r>
-      <w:r>
-        <w:t>møte, der det skal avgjøres om personen har forbedret seg tilstrekkelig til å fortsette i sin rolle i gruppen. Dette skal referatføres</w:t>
-      </w:r>
-    </w:p>
-    <w:p>
-      <w:pPr>
-        <w:pStyle w:val="Listeavsnitt"/>
-        <w:numPr>
-          <w:ilvl w:val="0"/>
-          <w:numId w:val="1"/>
-        </w:numPr>
-        <w:spacing w:line="360" w:lineRule="auto"/>
         <w:rPr>
           <w:lang w:val="en-US"/>
         </w:rPr>
@@ -1920,210 +1829,323 @@
     <w:p>
       <w:pPr>
         <w:spacing w:line="360" w:lineRule="auto"/>
-      </w:pPr>
-      <w:r>
-        <w:t>Hvis personen ikke møter vilkårene på advarselen,</w:t>
-      </w:r>
-      <w:r>
+        <w:rPr>
+          <w:lang w:val="en-US"/>
+        </w:rPr>
+      </w:pPr>
+      <w:r>
+        <w:rPr>
+          <w:lang w:val="en-US"/>
+        </w:rPr>
+        <w:t>If the group decides that the person hasn’t met the terms of improvement</w:t>
+      </w:r>
+      <w:r>
+        <w:rPr>
+          <w:lang w:val="en-US"/>
+        </w:rPr>
+        <w:t xml:space="preserve">, the group should find a new role and/or tasks that the person can take. If this solution isn’t appropriate for the group, a </w:t>
+      </w:r>
+      <w:r>
+        <w:rPr>
+          <w:lang w:val="en-US"/>
+        </w:rPr>
+        <w:t xml:space="preserve">dedicated project tutor should be contacted and informed of this matter. If the supervisor advice is exclusion of the team member, the matter should be brought forth to the school course supervisor. </w:t>
+      </w:r>
+      <w:r>
+        <w:rPr>
+          <w:lang w:val="en-US"/>
+        </w:rPr>
+        <w:t>The school course supervisor has a final decision on the matter, and reasons for exclusion should be documented.</w:t>
+      </w:r>
+    </w:p>
+    <w:p>
+      <w:pPr>
+        <w:spacing w:line="360" w:lineRule="auto"/>
+      </w:pPr>
+      <w:r>
+        <w:rPr>
+          <w:rStyle w:val="Overskrift1Tegn"/>
+        </w:rPr>
+        <w:t>5</w:t>
+      </w:r>
+      <w:r>
+        <w:rPr>
+          <w:rStyle w:val="Overskrift1Tegn"/>
+        </w:rPr>
+        <w:t>.</w:t>
+      </w:r>
+      <w:r>
+        <w:rPr>
+          <w:rStyle w:val="Overskrift1Tegn"/>
+        </w:rPr>
         <w:t xml:space="preserve"> </w:t>
       </w:r>
       <w:r>
-        <w:t>skal gruppen som en helhet finne ny rolle</w:t>
-      </w:r>
-      <w:r>
-        <w:t xml:space="preserve"> og arbeidsoppgaver</w:t>
-      </w:r>
-      <w:r>
-        <w:t xml:space="preserve"> til denne personen</w:t>
-      </w:r>
-      <w:r>
-        <w:t>, dersom dette er hensiktsmessig.</w:t>
-      </w:r>
-    </w:p>
-    <w:p>
-      <w:pPr>
-        <w:spacing w:line="360" w:lineRule="auto"/>
-        <w:rPr>
-          <w:lang w:val="en-US"/>
-        </w:rPr>
-      </w:pPr>
-      <w:r>
-        <w:rPr>
-          <w:lang w:val="en-US"/>
-        </w:rPr>
-        <w:t>If the group decides that the person hasn’t met the terms of improvement</w:t>
-      </w:r>
-      <w:r>
-        <w:rPr>
-          <w:lang w:val="en-US"/>
-        </w:rPr>
-        <w:t xml:space="preserve">, the group should find a new role and/or tasks that the person can take. If this solution isn’t appropriate for the group, a </w:t>
-      </w:r>
-      <w:r>
-        <w:rPr>
-          <w:lang w:val="en-US"/>
-        </w:rPr>
-        <w:t xml:space="preserve">dedicated project tutor should be contacted and informed of this matter. If the supervisor advice is exclusion of the team member, the matter should be brought forth to the school course supervisor. </w:t>
-      </w:r>
-      <w:r>
-        <w:rPr>
-          <w:lang w:val="en-US"/>
-        </w:rPr>
-        <w:t>The school course supervisor has a final decision on the matter, and reasons for exclusion should be documented.</w:t>
-      </w:r>
-    </w:p>
-    <w:p>
-      <w:pPr>
-        <w:spacing w:line="360" w:lineRule="auto"/>
-      </w:pPr>
-      <w:r>
         <w:rPr>
           <w:rStyle w:val="Overskrift1Tegn"/>
         </w:rPr>
-        <w:t>5</w:t>
-      </w:r>
+        <w:t xml:space="preserve">The </w:t>
+      </w:r>
+      <w:proofErr w:type="spellStart"/>
       <w:r>
         <w:rPr>
           <w:rStyle w:val="Overskrift1Tegn"/>
         </w:rPr>
+        <w:t>contract</w:t>
+      </w:r>
+      <w:proofErr w:type="spellEnd"/>
+      <w:r>
+        <w:t xml:space="preserve"> </w:t>
+      </w:r>
+    </w:p>
+    <w:p>
+      <w:pPr>
+        <w:spacing w:line="360" w:lineRule="auto"/>
+        <w:rPr>
+          <w:lang w:val="en-US"/>
+        </w:rPr>
+      </w:pPr>
+      <w:r>
+        <w:rPr>
+          <w:lang w:val="en-US"/>
+        </w:rPr>
+        <w:t>If the contract is in any way changed, the following procedure will be followed</w:t>
+      </w:r>
+      <w:r>
+        <w:rPr>
+          <w:lang w:val="en-US"/>
+        </w:rPr>
+        <w:t>:</w:t>
+      </w:r>
+    </w:p>
+    <w:p>
+      <w:pPr>
+        <w:spacing w:line="360" w:lineRule="auto"/>
+        <w:rPr>
+          <w:lang w:val="en-US"/>
+        </w:rPr>
+      </w:pPr>
+      <w:r>
+        <w:rPr>
+          <w:lang w:val="en-US"/>
+        </w:rPr>
+        <w:t>The revisions should be discussed in a scrum meeting as a separate point that will be announced ahead of time</w:t>
+      </w:r>
+      <w:r>
+        <w:rPr>
+          <w:lang w:val="en-US"/>
+        </w:rPr>
         <w:t>.</w:t>
       </w:r>
-      <w:r>
-        <w:rPr>
-          <w:rStyle w:val="Overskrift1Tegn"/>
-        </w:rPr>
+    </w:p>
+    <w:p>
+      <w:pPr>
+        <w:spacing w:line="360" w:lineRule="auto"/>
+        <w:rPr>
+          <w:lang w:val="en-US"/>
+        </w:rPr>
+      </w:pPr>
+      <w:r>
+        <w:rPr>
+          <w:lang w:val="en-US"/>
+        </w:rPr>
+        <w:t>The revised contract will be sent out to the members of the group for perusal</w:t>
+      </w:r>
+      <w:r>
+        <w:rPr>
+          <w:lang w:val="en-US"/>
+        </w:rPr>
+        <w:t>.</w:t>
+      </w:r>
+    </w:p>
+    <w:p>
+      <w:pPr>
+        <w:spacing w:line="360" w:lineRule="auto"/>
+        <w:rPr>
+          <w:lang w:val="en-US"/>
+        </w:rPr>
+      </w:pPr>
+      <w:r>
+        <w:rPr>
+          <w:lang w:val="en-US"/>
+        </w:rPr>
+        <w:t>Final approval of the contact must be unanimous</w:t>
+      </w:r>
+      <w:r>
+        <w:rPr>
+          <w:lang w:val="en-US"/>
+        </w:rPr>
+        <w:t>.</w:t>
+      </w:r>
+    </w:p>
+    <w:p>
+      <w:pPr>
+        <w:pStyle w:val="Overskrift1"/>
+      </w:pPr>
+      <w:r>
+        <w:t>6</w:t>
+      </w:r>
+      <w:r>
+        <w:t xml:space="preserve">. </w:t>
+      </w:r>
+      <w:proofErr w:type="spellStart"/>
+      <w:r>
+        <w:t>Internal</w:t>
+      </w:r>
+      <w:proofErr w:type="spellEnd"/>
+      <w:r>
         <w:t xml:space="preserve"> </w:t>
       </w:r>
-      <w:r>
-        <w:rPr>
-          <w:rStyle w:val="Overskrift1Tegn"/>
-        </w:rPr>
-        <w:t xml:space="preserve">The </w:t>
-      </w:r>
       <w:proofErr w:type="spellStart"/>
       <w:r>
-        <w:rPr>
-          <w:rStyle w:val="Overskrift1Tegn"/>
-        </w:rPr>
-        <w:t>contract</w:t>
+        <w:t>Communication</w:t>
       </w:r>
       <w:proofErr w:type="spellEnd"/>
-      <w:r>
-        <w:t xml:space="preserve"> </w:t>
-      </w:r>
-    </w:p>
-    <w:p>
-      <w:pPr>
-        <w:spacing w:line="360" w:lineRule="auto"/>
-      </w:pPr>
-      <w:r>
-        <w:t>Ved revidering av arbeidskontrakten gjelder følgende prosedyre:</w:t>
-      </w:r>
-    </w:p>
-    <w:p>
-      <w:pPr>
-        <w:spacing w:line="360" w:lineRule="auto"/>
-      </w:pPr>
-      <w:r>
-        <w:t xml:space="preserve">Revisjonen skal diskuteres på et </w:t>
-      </w:r>
-      <w:r>
-        <w:t>sprint</w:t>
-      </w:r>
-      <w:r>
-        <w:t>møte som eget punkt, som skal være angitt i møteinnkallingen.</w:t>
-      </w:r>
-    </w:p>
-    <w:p>
-      <w:pPr>
-        <w:spacing w:line="360" w:lineRule="auto"/>
-      </w:pPr>
-      <w:r>
-        <w:t xml:space="preserve">Revidert utgave av arbeidskontrakten </w:t>
-      </w:r>
-      <w:r>
-        <w:t xml:space="preserve">skal sendes </w:t>
-      </w:r>
-      <w:r>
-        <w:t>til gruppemedlemmene for uttalelser.</w:t>
-      </w:r>
-    </w:p>
-    <w:p>
-      <w:pPr>
-        <w:spacing w:line="360" w:lineRule="auto"/>
-      </w:pPr>
-      <w:r>
-        <w:t>Endelig godkjenning av arbeids</w:t>
-      </w:r>
-      <w:r>
-        <w:t>kontrakten skal være enstemmig.</w:t>
-      </w:r>
-    </w:p>
-    <w:p>
-      <w:pPr>
-        <w:pStyle w:val="Overskrift1"/>
-      </w:pPr>
-      <w:r>
-        <w:lastRenderedPageBreak/>
-        <w:t>6</w:t>
-      </w:r>
-      <w:r>
+    </w:p>
+    <w:p>
+      <w:pPr>
+        <w:spacing w:line="360" w:lineRule="auto"/>
+        <w:rPr>
+          <w:lang w:val="en-US"/>
+        </w:rPr>
+      </w:pPr>
+      <w:r>
+        <w:rPr>
+          <w:lang w:val="en-US"/>
+        </w:rPr>
+        <w:t>We are to respect other people</w:t>
+      </w:r>
+      <w:r>
+        <w:rPr>
+          <w:lang w:val="en-US"/>
+        </w:rPr>
+        <w:t>’</w:t>
+      </w:r>
+      <w:bookmarkStart w:id="0" w:name="_GoBack"/>
+      <w:bookmarkEnd w:id="0"/>
+      <w:r>
+        <w:rPr>
+          <w:lang w:val="en-US"/>
+        </w:rPr>
+        <w:t>s opinions, then state our own.</w:t>
+      </w:r>
+    </w:p>
+    <w:p>
+      <w:pPr>
+        <w:spacing w:line="360" w:lineRule="auto"/>
+        <w:rPr>
+          <w:lang w:val="en-US"/>
+        </w:rPr>
+      </w:pPr>
+      <w:r>
+        <w:rPr>
+          <w:lang w:val="en-US"/>
+        </w:rPr>
+        <w:t>Silence is compliance</w:t>
+      </w:r>
+      <w:r>
+        <w:rPr>
+          <w:lang w:val="en-US"/>
+        </w:rPr>
+        <w:t>.</w:t>
+      </w:r>
+    </w:p>
+    <w:p>
+      <w:pPr>
+        <w:spacing w:line="360" w:lineRule="auto"/>
+        <w:rPr>
+          <w:lang w:val="en-US"/>
+        </w:rPr>
+      </w:pPr>
+      <w:r>
+        <w:rPr>
+          <w:lang w:val="en-US"/>
+        </w:rPr>
+        <w:t>Problems are to be discus</w:t>
+      </w:r>
+      <w:r>
+        <w:rPr>
+          <w:lang w:val="en-US"/>
+        </w:rPr>
+        <w:t>sed and solved by the group toge</w:t>
+      </w:r>
+      <w:r>
+        <w:rPr>
+          <w:lang w:val="en-US"/>
+        </w:rPr>
+        <w:t>ther</w:t>
+      </w:r>
+      <w:r>
+        <w:rPr>
+          <w:lang w:val="en-US"/>
+        </w:rPr>
+        <w:t xml:space="preserve"> (</w:t>
+      </w:r>
+      <w:r>
+        <w:rPr>
+          <w:lang w:val="en-US"/>
+        </w:rPr>
+        <w:t>consensus</w:t>
+      </w:r>
+      <w:r>
+        <w:rPr>
+          <w:lang w:val="en-US"/>
+        </w:rPr>
+        <w:t>)</w:t>
+      </w:r>
+      <w:r>
+        <w:rPr>
+          <w:lang w:val="en-US"/>
+        </w:rPr>
+        <w:t xml:space="preserve"> as far as this is possible</w:t>
+      </w:r>
+      <w:r>
+        <w:rPr>
+          <w:lang w:val="en-US"/>
+        </w:rPr>
+        <w:t>.</w:t>
+      </w:r>
+    </w:p>
+    <w:p>
+      <w:pPr>
+        <w:spacing w:line="360" w:lineRule="auto"/>
+        <w:rPr>
+          <w:lang w:val="en-US"/>
+        </w:rPr>
+      </w:pPr>
+      <w:r>
+        <w:rPr>
+          <w:lang w:val="en-US"/>
+        </w:rPr>
+        <w:t>I</w:t>
+      </w:r>
+      <w:r>
+        <w:rPr>
+          <w:lang w:val="en-US"/>
+        </w:rPr>
+        <w:t>n every sprint meeting, the members of the group will discuss the chemistry of the group</w:t>
+      </w:r>
+      <w:r>
+        <w:rPr>
+          <w:lang w:val="en-US"/>
+        </w:rPr>
         <w:t xml:space="preserve">. </w:t>
       </w:r>
-      <w:proofErr w:type="spellStart"/>
-      <w:r>
-        <w:t>Internal</w:t>
-      </w:r>
-      <w:proofErr w:type="spellEnd"/>
-      <w:r>
-        <w:t xml:space="preserve"> </w:t>
-      </w:r>
-      <w:proofErr w:type="spellStart"/>
-      <w:r>
-        <w:t>Communication</w:t>
-      </w:r>
-      <w:proofErr w:type="spellEnd"/>
-    </w:p>
-    <w:p>
-      <w:pPr>
-        <w:spacing w:line="360" w:lineRule="auto"/>
-      </w:pPr>
-      <w:r>
-        <w:t>Vi skal respektere andres meninger men også si vår egen.</w:t>
-      </w:r>
-    </w:p>
-    <w:p>
-      <w:pPr>
-        <w:spacing w:line="360" w:lineRule="auto"/>
-      </w:pPr>
-      <w:r>
-        <w:t>Taushet er enighet.</w:t>
-      </w:r>
-    </w:p>
-    <w:p>
-      <w:pPr>
-        <w:spacing w:line="360" w:lineRule="auto"/>
-      </w:pPr>
-      <w:r>
-        <w:t>Problemer diskuteres og løses av gruppen i fellesskap (konsensus) så sant det lar seg gjøre.</w:t>
-      </w:r>
-    </w:p>
-    <w:p>
-      <w:pPr>
-        <w:spacing w:line="360" w:lineRule="auto"/>
-      </w:pPr>
-      <w:r>
-        <w:t xml:space="preserve">I hvert sprintmøte skal alle gruppemedlemmene uttale seg om hvordan kjemien er i gruppen. </w:t>
-      </w:r>
-    </w:p>
-    <w:p>
-      <w:pPr>
-        <w:spacing w:line="360" w:lineRule="auto"/>
-      </w:pPr>
-    </w:p>
-    <w:p>
-      <w:pPr>
-        <w:spacing w:line="360" w:lineRule="auto"/>
+    </w:p>
+    <w:p>
+      <w:pPr>
+        <w:spacing w:line="360" w:lineRule="auto"/>
+        <w:rPr>
+          <w:lang w:val="en-US"/>
+        </w:rPr>
+      </w:pPr>
+    </w:p>
+    <w:p>
+      <w:pPr>
+        <w:spacing w:line="360" w:lineRule="auto"/>
+        <w:rPr>
+          <w:lang w:val="en-US"/>
+        </w:rPr>
       </w:pPr>
     </w:p>
     <w:p>
@@ -2161,8 +2183,6 @@
       <w:r>
         <w:t>Place:</w:t>
       </w:r>
-      <w:bookmarkStart w:id="0" w:name="_GoBack"/>
-      <w:bookmarkEnd w:id="0"/>
       <w:r>
         <w:t>__</w:t>
       </w:r>

</xml_diff>